<commit_message>
added email to EOI
</commit_message>
<xml_diff>
--- a/docs/EOIs/EOI_-_Mix_and_Match.docx
+++ b/docs/EOIs/EOI_-_Mix_and_Match.docx
@@ -1,6 +1,6 @@
 
 <file path=word/document.xml><?xml version="1.0" encoding="utf-8"?>
-<w:document xmlns:wpc="http://schemas.microsoft.com/office/word/2010/wordprocessingCanvas" xmlns:cx="http://schemas.microsoft.com/office/drawing/2014/chartex" xmlns:cx1="http://schemas.microsoft.com/office/drawing/2015/9/8/chartex" xmlns:cx2="http://schemas.microsoft.com/office/drawing/2015/10/21/chartex" xmlns:cx3="http://schemas.microsoft.com/office/drawing/2016/5/9/chartex" xmlns:cx4="http://schemas.microsoft.com/office/drawing/2016/5/10/chartex" xmlns:cx5="http://schemas.microsoft.com/office/drawing/2016/5/11/chartex" xmlns:cx6="http://schemas.microsoft.com/office/drawing/2016/5/12/chartex" xmlns:cx7="http://schemas.microsoft.com/office/drawing/2016/5/13/chartex" xmlns:cx8="http://schemas.microsoft.com/office/drawing/2016/5/14/chartex" xmlns:mc="http://schemas.openxmlformats.org/markup-compatibility/2006" xmlns:aink="http://schemas.microsoft.com/office/drawing/2016/ink" xmlns:am3d="http://schemas.microsoft.com/office/drawing/2017/model3d" xmlns:o="urn:schemas-microsoft-com:office:office" xmlns:r="http://schemas.openxmlformats.org/officeDocument/2006/relationships" xmlns:m="http://schemas.openxmlformats.org/officeDocument/2006/math" xmlns:v="urn:schemas-microsoft-com:vml" xmlns:wp14="http://schemas.microsoft.com/office/word/2010/wordprocessingDrawing" xmlns:wp="http://schemas.openxmlformats.org/drawingml/2006/wordprocessingDrawing" xmlns:w10="urn:schemas-microsoft-com:office:word" xmlns:w="http://schemas.openxmlformats.org/wordprocessingml/2006/main" xmlns:w14="http://schemas.microsoft.com/office/word/2010/wordml" xmlns:w15="http://schemas.microsoft.com/office/word/2012/wordml" xmlns:w16cex="http://schemas.microsoft.com/office/word/2018/wordml/cex" xmlns:w16cid="http://schemas.microsoft.com/office/word/2016/wordml/cid" xmlns:w16="http://schemas.microsoft.com/office/word/2018/wordml" xmlns:w16se="http://schemas.microsoft.com/office/word/2015/wordml/symex" xmlns:wpg="http://schemas.microsoft.com/office/word/2010/wordprocessingGroup" xmlns:wpi="http://schemas.microsoft.com/office/word/2010/wordprocessingInk" xmlns:wne="http://schemas.microsoft.com/office/word/2006/wordml" xmlns:wps="http://schemas.microsoft.com/office/word/2010/wordprocessingShape" mc:Ignorable="w14 w15 w16se w16cid w16 w16cex wp14">
+<w:document xmlns:wpc="http://schemas.microsoft.com/office/word/2010/wordprocessingCanvas" xmlns:cx="http://schemas.microsoft.com/office/drawing/2014/chartex" xmlns:cx1="http://schemas.microsoft.com/office/drawing/2015/9/8/chartex" xmlns:cx2="http://schemas.microsoft.com/office/drawing/2015/10/21/chartex" xmlns:cx3="http://schemas.microsoft.com/office/drawing/2016/5/9/chartex" xmlns:cx4="http://schemas.microsoft.com/office/drawing/2016/5/10/chartex" xmlns:cx5="http://schemas.microsoft.com/office/drawing/2016/5/11/chartex" xmlns:cx6="http://schemas.microsoft.com/office/drawing/2016/5/12/chartex" xmlns:cx7="http://schemas.microsoft.com/office/drawing/2016/5/13/chartex" xmlns:cx8="http://schemas.microsoft.com/office/drawing/2016/5/14/chartex" xmlns:mc="http://schemas.openxmlformats.org/markup-compatibility/2006" xmlns:aink="http://schemas.microsoft.com/office/drawing/2016/ink" xmlns:am3d="http://schemas.microsoft.com/office/drawing/2017/model3d" xmlns:o="urn:schemas-microsoft-com:office:office" xmlns:r="http://schemas.openxmlformats.org/officeDocument/2006/relationships" xmlns:m="http://schemas.openxmlformats.org/officeDocument/2006/math" xmlns:v="urn:schemas-microsoft-com:vml" xmlns:wp14="http://schemas.microsoft.com/office/word/2010/wordprocessingDrawing" xmlns:wp="http://schemas.openxmlformats.org/drawingml/2006/wordprocessingDrawing" xmlns:w10="urn:schemas-microsoft-com:office:word" xmlns:w="http://schemas.openxmlformats.org/wordprocessingml/2006/main" xmlns:w14="http://schemas.microsoft.com/office/word/2010/wordml" xmlns:w15="http://schemas.microsoft.com/office/word/2012/wordml" xmlns:w16cid="http://schemas.microsoft.com/office/word/2016/wordml/cid" xmlns:w16se="http://schemas.microsoft.com/office/word/2015/wordml/symex" xmlns:wpg="http://schemas.microsoft.com/office/word/2010/wordprocessingGroup" xmlns:wpi="http://schemas.microsoft.com/office/word/2010/wordprocessingInk" xmlns:wne="http://schemas.microsoft.com/office/word/2006/wordml" xmlns:wps="http://schemas.microsoft.com/office/word/2010/wordprocessingShape" mc:Ignorable="w14 w15 w16se w16cid wp14">
   <w:body>
     <w:tbl>
       <w:tblPr>
@@ -334,6 +334,12 @@
                 <w:b/>
               </w:rPr>
             </w:pPr>
+            <w:r>
+              <w:rPr>
+                <w:b/>
+              </w:rPr>
+              <w:t>scyzj3@nottingham.ac.uk</w:t>
+            </w:r>
           </w:p>
         </w:tc>
       </w:tr>
@@ -574,7 +580,10 @@
               <w:t>Our understanding of Capital One</w:t>
             </w:r>
           </w:p>
-          <w:p/>
+          <w:p>
+            <w:bookmarkStart w:id="0" w:name="_GoBack"/>
+            <w:bookmarkEnd w:id="0"/>
+          </w:p>
           <w:p/>
           <w:p>
             <w:r>
@@ -805,7 +814,7 @@
 </file>
 
 <file path=word/styles.xml><?xml version="1.0" encoding="utf-8"?>
-<w:styles xmlns:mc="http://schemas.openxmlformats.org/markup-compatibility/2006" xmlns:r="http://schemas.openxmlformats.org/officeDocument/2006/relationships" xmlns:w="http://schemas.openxmlformats.org/wordprocessingml/2006/main" xmlns:w14="http://schemas.microsoft.com/office/word/2010/wordml" xmlns:w15="http://schemas.microsoft.com/office/word/2012/wordml" xmlns:w16cex="http://schemas.microsoft.com/office/word/2018/wordml/cex" xmlns:w16cid="http://schemas.microsoft.com/office/word/2016/wordml/cid" xmlns:w16="http://schemas.microsoft.com/office/word/2018/wordml" xmlns:w16se="http://schemas.microsoft.com/office/word/2015/wordml/symex" mc:Ignorable="w14 w15 w16se w16cid w16 w16cex">
+<w:styles xmlns:mc="http://schemas.openxmlformats.org/markup-compatibility/2006" xmlns:r="http://schemas.openxmlformats.org/officeDocument/2006/relationships" xmlns:w="http://schemas.openxmlformats.org/wordprocessingml/2006/main" xmlns:w14="http://schemas.microsoft.com/office/word/2010/wordml" xmlns:w15="http://schemas.microsoft.com/office/word/2012/wordml" xmlns:w16cid="http://schemas.microsoft.com/office/word/2016/wordml/cid" xmlns:w16se="http://schemas.microsoft.com/office/word/2015/wordml/symex" mc:Ignorable="w14 w15 w16se w16cid">
   <w:docDefaults>
     <w:rPrDefault>
       <w:rPr>
@@ -821,7 +830,7 @@
       </w:pPr>
     </w:pPrDefault>
   </w:docDefaults>
-  <w:latentStyles w:defLockedState="0" w:defUIPriority="99" w:defSemiHidden="0" w:defUnhideWhenUsed="0" w:defQFormat="0" w:count="376">
+  <w:latentStyles w:defLockedState="0" w:defUIPriority="99" w:defSemiHidden="0" w:defUnhideWhenUsed="0" w:defQFormat="0" w:count="377">
     <w:lsdException w:name="Normal" w:uiPriority="0" w:qFormat="1"/>
     <w:lsdException w:name="heading 1" w:uiPriority="9" w:qFormat="1"/>
     <w:lsdException w:name="heading 2" w:semiHidden="1" w:uiPriority="9" w:unhideWhenUsed="1" w:qFormat="1"/>
@@ -927,7 +936,6 @@
     <w:lsdException w:name="HTML Sample" w:semiHidden="1" w:unhideWhenUsed="1"/>
     <w:lsdException w:name="HTML Typewriter" w:semiHidden="1" w:unhideWhenUsed="1"/>
     <w:lsdException w:name="HTML Variable" w:semiHidden="1" w:unhideWhenUsed="1"/>
-    <w:lsdException w:name="Normal Table" w:semiHidden="1" w:unhideWhenUsed="1"/>
     <w:lsdException w:name="annotation subject" w:semiHidden="1" w:unhideWhenUsed="1"/>
     <w:lsdException w:name="No List" w:semiHidden="1" w:unhideWhenUsed="1"/>
     <w:lsdException w:name="Outline List 1" w:semiHidden="1" w:unhideWhenUsed="1"/>
@@ -974,10 +982,8 @@
     <w:lsdException w:name="Table Subtle 2" w:semiHidden="1" w:unhideWhenUsed="1"/>
     <w:lsdException w:name="Table Web 1" w:semiHidden="1" w:unhideWhenUsed="1"/>
     <w:lsdException w:name="Table Web 2" w:semiHidden="1" w:unhideWhenUsed="1"/>
-    <w:lsdException w:name="Table Web 3" w:semiHidden="1" w:unhideWhenUsed="1"/>
     <w:lsdException w:name="Balloon Text" w:semiHidden="1" w:unhideWhenUsed="1"/>
     <w:lsdException w:name="Table Grid" w:uiPriority="59"/>
-    <w:lsdException w:name="Table Theme" w:semiHidden="1" w:unhideWhenUsed="1"/>
     <w:lsdException w:name="Placeholder Text" w:semiHidden="1"/>
     <w:lsdException w:name="No Spacing" w:uiPriority="1" w:qFormat="1"/>
     <w:lsdException w:name="Light Shading" w:uiPriority="60"/>
@@ -1198,6 +1204,7 @@
     <w:lsdException w:name="Hashtag" w:semiHidden="1" w:unhideWhenUsed="1"/>
     <w:lsdException w:name="Unresolved Mention" w:semiHidden="1" w:unhideWhenUsed="1"/>
     <w:lsdException w:name="Smart Link" w:semiHidden="1" w:unhideWhenUsed="1"/>
+    <w:lsdException w:name="Smart Link Error" w:semiHidden="1" w:unhideWhenUsed="1"/>
   </w:latentStyles>
   <w:style w:type="paragraph" w:default="1" w:styleId="Normal">
     <w:name w:val="Normal"/>
@@ -1556,12 +1563,9 @@
 </file>
 
 <file path=customXml/item1.xml><?xml version="1.0" encoding="utf-8"?>
-<?mso-contentType ?>
-<FormTemplates xmlns="http://schemas.microsoft.com/sharepoint/v3/contenttype/forms">
-  <Display>DocumentLibraryForm</Display>
-  <Edit>DocumentLibraryForm</Edit>
-  <New>DocumentLibraryForm</New>
-</FormTemplates>
+<p:properties xmlns:p="http://schemas.microsoft.com/office/2006/metadata/properties" xmlns:xsi="http://www.w3.org/2001/XMLSchema-instance" xmlns:pc="http://schemas.microsoft.com/office/infopath/2007/PartnerControls">
+  <documentManagement/>
+</p:properties>
 </file>
 
 <file path=customXml/item2.xml><?xml version="1.0" encoding="utf-8"?>
@@ -1762,15 +1766,19 @@
 </file>
 
 <file path=customXml/item3.xml><?xml version="1.0" encoding="utf-8"?>
-<p:properties xmlns:p="http://schemas.microsoft.com/office/2006/metadata/properties" xmlns:xsi="http://www.w3.org/2001/XMLSchema-instance" xmlns:pc="http://schemas.microsoft.com/office/infopath/2007/PartnerControls">
-  <documentManagement/>
-</p:properties>
+<?mso-contentType ?>
+<FormTemplates xmlns="http://schemas.microsoft.com/sharepoint/v3/contenttype/forms">
+  <Display>DocumentLibraryForm</Display>
+  <Edit>DocumentLibraryForm</Edit>
+  <New>DocumentLibraryForm</New>
+</FormTemplates>
 </file>
 
 <file path=customXml/itemProps1.xml><?xml version="1.0" encoding="utf-8"?>
-<ds:datastoreItem xmlns:ds="http://schemas.openxmlformats.org/officeDocument/2006/customXml" ds:itemID="{144967DE-782D-495D-8554-FD014E77A66B}">
+<ds:datastoreItem xmlns:ds="http://schemas.openxmlformats.org/officeDocument/2006/customXml" ds:itemID="{3E95BEEC-CDE6-4A13-86B5-5CD08CDEA4E0}">
   <ds:schemaRefs>
-    <ds:schemaRef ds:uri="http://schemas.microsoft.com/sharepoint/v3/contenttype/forms"/>
+    <ds:schemaRef ds:uri="http://schemas.microsoft.com/office/2006/metadata/properties"/>
+    <ds:schemaRef ds:uri="http://schemas.microsoft.com/office/infopath/2007/PartnerControls"/>
   </ds:schemaRefs>
 </ds:datastoreItem>
 </file>
@@ -1795,10 +1803,9 @@
 </file>
 
 <file path=customXml/itemProps3.xml><?xml version="1.0" encoding="utf-8"?>
-<ds:datastoreItem xmlns:ds="http://schemas.openxmlformats.org/officeDocument/2006/customXml" ds:itemID="{3E95BEEC-CDE6-4A13-86B5-5CD08CDEA4E0}">
+<ds:datastoreItem xmlns:ds="http://schemas.openxmlformats.org/officeDocument/2006/customXml" ds:itemID="{144967DE-782D-495D-8554-FD014E77A66B}">
   <ds:schemaRefs>
-    <ds:schemaRef ds:uri="http://schemas.microsoft.com/office/2006/metadata/properties"/>
-    <ds:schemaRef ds:uri="http://schemas.microsoft.com/office/infopath/2007/PartnerControls"/>
+    <ds:schemaRef ds:uri="http://schemas.microsoft.com/sharepoint/v3/contenttype/forms"/>
   </ds:schemaRefs>
 </ds:datastoreItem>
 </file>
</xml_diff>